<commit_message>
added Comments and Description of Coding segments
</commit_message>
<xml_diff>
--- a/report/All about Final report for MCA/PSMS-FInal report .docx
+++ b/report/All about Final report for MCA/PSMS-FInal report .docx
@@ -191,34 +191,14 @@
               <w:szCs w:val="24"/>
             </w:rPr>
           </w:pPr>
-          <w:proofErr w:type="spellStart"/>
           <w:r>
             <w:rPr>
               <w:b/>
               <w:sz w:val="24"/>
               <w:szCs w:val="24"/>
             </w:rPr>
-            <w:t>Prithvijit</w:t>
+            <w:t>Prithvijit Francis Dey</w:t>
           </w:r>
-          <w:proofErr w:type="spellEnd"/>
-          <w:r>
-            <w:rPr>
-              <w:b/>
-              <w:sz w:val="24"/>
-              <w:szCs w:val="24"/>
-            </w:rPr>
-            <w:t xml:space="preserve"> Francis </w:t>
-          </w:r>
-          <w:proofErr w:type="spellStart"/>
-          <w:r>
-            <w:rPr>
-              <w:b/>
-              <w:sz w:val="24"/>
-              <w:szCs w:val="24"/>
-            </w:rPr>
-            <w:t>Dey</w:t>
-          </w:r>
-          <w:proofErr w:type="spellEnd"/>
           <w:r>
             <w:rPr>
               <w:b/>
@@ -4459,27 +4439,7 @@
           <w:color w:val="222222"/>
           <w:lang w:eastAsia="en-IN"/>
         </w:rPr>
-        <w:t xml:space="preserve">tures like, a person can manage his employee details, a person can </w:t>
-      </w:r>
-      <w:proofErr w:type="spellStart"/>
-      <w:r>
-        <w:rPr>
-          <w:rFonts w:ascii="Arial" w:eastAsia="Times New Roman" w:hAnsi="Arial" w:cs="Arial"/>
-          <w:i w:val="0"/>
-          <w:color w:val="222222"/>
-          <w:lang w:eastAsia="en-IN"/>
-        </w:rPr>
-        <w:t>managehis</w:t>
-      </w:r>
-      <w:proofErr w:type="spellEnd"/>
-      <w:r>
-        <w:rPr>
-          <w:rFonts w:ascii="Arial" w:eastAsia="Times New Roman" w:hAnsi="Arial" w:cs="Arial"/>
-          <w:i w:val="0"/>
-          <w:color w:val="222222"/>
-          <w:lang w:eastAsia="en-IN"/>
-        </w:rPr>
-        <w:t xml:space="preserve"> customers, keep track of his work progress, his income/ expense, his delivery date, work progress etc.</w:t>
+        <w:t>tures like, a person can manage his employee details, a person can managehis customers, keep track of his work progress, his income/ expense, his delivery date, work progress etc.</w:t>
       </w:r>
     </w:p>
     <w:p>
@@ -4624,27 +4584,7 @@
           <w:color w:val="222222"/>
           <w:lang w:eastAsia="en-IN"/>
         </w:rPr>
-        <w:t xml:space="preserve">We frequently visit a local photo studio for photo related needs and they ask for an ex envelop through which the photo was delivered or their own generated number. This problem is often come out at the time of reprint any photo. To maintain </w:t>
-      </w:r>
-      <w:proofErr w:type="gramStart"/>
-      <w:r>
-        <w:rPr>
-          <w:rFonts w:ascii="Arial" w:eastAsia="Times New Roman" w:hAnsi="Arial" w:cs="Arial"/>
-          <w:i w:val="0"/>
-          <w:color w:val="222222"/>
-          <w:lang w:eastAsia="en-IN"/>
-        </w:rPr>
-        <w:t>the envelop</w:t>
-      </w:r>
-      <w:proofErr w:type="gramEnd"/>
-      <w:r>
-        <w:rPr>
-          <w:rFonts w:ascii="Arial" w:eastAsia="Times New Roman" w:hAnsi="Arial" w:cs="Arial"/>
-          <w:i w:val="0"/>
-          <w:color w:val="222222"/>
-          <w:lang w:eastAsia="en-IN"/>
-        </w:rPr>
-        <w:t xml:space="preserve"> or the number is very difficult </w:t>
+        <w:t xml:space="preserve">We frequently visit a local photo studio for photo related needs and they ask for an ex envelop through which the photo was delivered or their own generated number. This problem is often come out at the time of reprint any photo. To maintain the envelop or the number is very difficult </w:t>
       </w:r>
       <w:r>
         <w:rPr>
@@ -4654,27 +4594,7 @@
           <w:lang w:eastAsia="en-IN"/>
         </w:rPr>
         <w:lastRenderedPageBreak/>
-        <w:t xml:space="preserve">to a customer. On the other hand various </w:t>
-      </w:r>
-      <w:proofErr w:type="gramStart"/>
-      <w:r>
-        <w:rPr>
-          <w:rFonts w:ascii="Arial" w:eastAsia="Times New Roman" w:hAnsi="Arial" w:cs="Arial"/>
-          <w:i w:val="0"/>
-          <w:color w:val="222222"/>
-          <w:lang w:eastAsia="en-IN"/>
-        </w:rPr>
-        <w:t>studio</w:t>
-      </w:r>
-      <w:proofErr w:type="gramEnd"/>
-      <w:r>
-        <w:rPr>
-          <w:rFonts w:ascii="Arial" w:eastAsia="Times New Roman" w:hAnsi="Arial" w:cs="Arial"/>
-          <w:i w:val="0"/>
-          <w:color w:val="222222"/>
-          <w:lang w:eastAsia="en-IN"/>
-        </w:rPr>
-        <w:t xml:space="preserve"> related function that the owner of studio maintains manually like account, task, manually bill generation etc. though he has a computer in his studio. The studio owner also faces a problem when he has to maintain more than one studio with </w:t>
+        <w:t xml:space="preserve">to a customer. On the other hand various studio related function that the owner of studio maintains manually like account, task, manually bill generation etc. though he has a computer in his studio. The studio owner also faces a problem when he has to maintain more than one studio with </w:t>
       </w:r>
       <w:r>
         <w:rPr>
@@ -4692,27 +4612,7 @@
           <w:color w:val="222222"/>
           <w:lang w:eastAsia="en-IN"/>
         </w:rPr>
-        <w:t xml:space="preserve">. To maintain the </w:t>
-      </w:r>
-      <w:proofErr w:type="gramStart"/>
-      <w:r>
-        <w:rPr>
-          <w:rFonts w:ascii="Arial" w:eastAsia="Times New Roman" w:hAnsi="Arial" w:cs="Arial"/>
-          <w:i w:val="0"/>
-          <w:color w:val="222222"/>
-          <w:lang w:eastAsia="en-IN"/>
-        </w:rPr>
-        <w:t>technicians</w:t>
-      </w:r>
-      <w:proofErr w:type="gramEnd"/>
-      <w:r>
-        <w:rPr>
-          <w:rFonts w:ascii="Arial" w:eastAsia="Times New Roman" w:hAnsi="Arial" w:cs="Arial"/>
-          <w:i w:val="0"/>
-          <w:color w:val="222222"/>
-          <w:lang w:eastAsia="en-IN"/>
-        </w:rPr>
-        <w:t xml:space="preserve"> information or monitor the work flow is very difficult. These are the main things, which inspire me to develop this management system to minimize the manual effort. </w:t>
+        <w:t xml:space="preserve">. To maintain the technicians information or monitor the work flow is very difficult. These are the main things, which inspire me to develop this management system to minimize the manual effort. </w:t>
       </w:r>
     </w:p>
     <w:p/>
@@ -4787,7 +4687,6 @@
         </w:rPr>
         <w:t xml:space="preserve">The owners can easily afford to buy </w:t>
       </w:r>
-      <w:proofErr w:type="gramStart"/>
       <w:r>
         <w:rPr>
           <w:rFonts w:ascii="Arial" w:eastAsia="Times New Roman" w:hAnsi="Arial" w:cs="Arial"/>
@@ -4804,17 +4703,7 @@
           <w:color w:val="222222"/>
           <w:lang w:eastAsia="en-IN"/>
         </w:rPr>
-        <w:t>s software to manage the studio</w:t>
-      </w:r>
-      <w:proofErr w:type="gramEnd"/>
-      <w:r>
-        <w:rPr>
-          <w:rFonts w:ascii="Arial" w:eastAsia="Times New Roman" w:hAnsi="Arial" w:cs="Arial"/>
-          <w:i w:val="0"/>
-          <w:color w:val="222222"/>
-          <w:lang w:eastAsia="en-IN"/>
-        </w:rPr>
-        <w:t>.</w:t>
+        <w:t>s software to manage the studio.</w:t>
       </w:r>
       <w:r>
         <w:rPr>
@@ -4846,15 +4735,7 @@
         <w:t>Scheduling (</w:t>
       </w:r>
       <w:r>
-        <w:t xml:space="preserve">PERT Chart and Gantt </w:t>
-      </w:r>
-      <w:proofErr w:type="gramStart"/>
-      <w:r>
-        <w:t>Chart</w:t>
-      </w:r>
-      <w:proofErr w:type="gramEnd"/>
-      <w:r>
-        <w:t xml:space="preserve"> both)</w:t>
+        <w:t>PERT Chart and Gantt Chart both)</w:t>
       </w:r>
       <w:bookmarkEnd w:id="7"/>
     </w:p>
@@ -5356,19 +5237,8 @@
           <w:color w:val="222222"/>
           <w:lang w:eastAsia="en-IN"/>
         </w:rPr>
-        <w:t xml:space="preserve"> will generate an employee </w:t>
-      </w:r>
-      <w:proofErr w:type="spellStart"/>
-      <w:r>
-        <w:rPr>
-          <w:rFonts w:ascii="Arial" w:eastAsia="Times New Roman" w:hAnsi="Arial" w:cs="Arial"/>
-          <w:i w:val="0"/>
-          <w:color w:val="222222"/>
-          <w:lang w:eastAsia="en-IN"/>
-        </w:rPr>
-        <w:t>detailsI</w:t>
-      </w:r>
-      <w:proofErr w:type="spellEnd"/>
+        <w:t xml:space="preserve"> will generate an employee detailsI</w:t>
+      </w:r>
       <w:r>
         <w:rPr>
           <w:rFonts w:ascii="Arial" w:eastAsia="Times New Roman" w:hAnsi="Arial" w:cs="Arial"/>
@@ -5511,27 +5381,7 @@
           <w:color w:val="222222"/>
           <w:lang w:eastAsia="en-IN"/>
         </w:rPr>
-        <w:t xml:space="preserve"> provided by customer </w:t>
-      </w:r>
-      <w:proofErr w:type="spellStart"/>
-      <w:r>
-        <w:rPr>
-          <w:rFonts w:ascii="Arial" w:eastAsia="Times New Roman" w:hAnsi="Arial" w:cs="Arial"/>
-          <w:i w:val="0"/>
-          <w:color w:val="222222"/>
-          <w:lang w:eastAsia="en-IN"/>
-        </w:rPr>
-        <w:t>likework</w:t>
-      </w:r>
-      <w:proofErr w:type="spellEnd"/>
-      <w:r>
-        <w:rPr>
-          <w:rFonts w:ascii="Arial" w:eastAsia="Times New Roman" w:hAnsi="Arial" w:cs="Arial"/>
-          <w:i w:val="0"/>
-          <w:color w:val="222222"/>
-          <w:lang w:eastAsia="en-IN"/>
-        </w:rPr>
-        <w:t xml:space="preserve"> type, work description, completion date etc.</w:t>
+        <w:t xml:space="preserve"> provided by customer likework type, work description, completion date etc.</w:t>
       </w:r>
     </w:p>
     <w:p>
@@ -5793,19 +5643,8 @@
           <w:color w:val="222222"/>
           <w:lang w:eastAsia="en-IN"/>
         </w:rPr>
-        <w:t xml:space="preserve">Admin will provide a search condition to the system like </w:t>
-      </w:r>
-      <w:proofErr w:type="spellStart"/>
-      <w:r>
-        <w:rPr>
-          <w:rFonts w:ascii="Arial" w:eastAsia="Times New Roman" w:hAnsi="Arial" w:cs="Arial"/>
-          <w:i w:val="0"/>
-          <w:color w:val="222222"/>
-          <w:lang w:eastAsia="en-IN"/>
-        </w:rPr>
-        <w:t>customerId</w:t>
-      </w:r>
-      <w:proofErr w:type="spellEnd"/>
+        <w:t>Admin will provide a search condition to the system like customerId</w:t>
+      </w:r>
       <w:r>
         <w:rPr>
           <w:rFonts w:ascii="Arial" w:eastAsia="Times New Roman" w:hAnsi="Arial" w:cs="Arial"/>
@@ -6212,7 +6051,6 @@
         </w:rPr>
         <w:t xml:space="preserve">The </w:t>
       </w:r>
-      <w:proofErr w:type="spellStart"/>
       <w:r>
         <w:rPr>
           <w:rFonts w:ascii="Arial" w:eastAsia="Times New Roman" w:hAnsi="Arial" w:cs="Arial"/>
@@ -6230,17 +6068,7 @@
           <w:color w:val="222222"/>
           <w:lang w:eastAsia="en-IN"/>
         </w:rPr>
-        <w:t>engine</w:t>
-      </w:r>
-      <w:proofErr w:type="spellEnd"/>
-      <w:r>
-        <w:rPr>
-          <w:rFonts w:ascii="Arial" w:eastAsia="Times New Roman" w:hAnsi="Arial" w:cs="Arial"/>
-          <w:i w:val="0"/>
-          <w:color w:val="222222"/>
-          <w:lang w:eastAsia="en-IN"/>
-        </w:rPr>
-        <w:t xml:space="preserve"> will fetch the original and modified copy for future use</w:t>
+        <w:t>engine will fetch the original and modified copy for future use</w:t>
       </w:r>
       <w:r>
         <w:rPr>
@@ -6302,13 +6130,8 @@
         <w:pStyle w:val="Heading4"/>
       </w:pPr>
       <w:r>
-        <w:t xml:space="preserve">Generate Employee status by </w:t>
-      </w:r>
-      <w:proofErr w:type="spellStart"/>
-      <w:r>
-        <w:t>emp_id</w:t>
-      </w:r>
-      <w:proofErr w:type="spellEnd"/>
+        <w:t>Generate Employee status by emp_id</w:t>
+      </w:r>
     </w:p>
     <w:p/>
     <w:p>
@@ -6641,19 +6464,8 @@
           <w:color w:val="222222"/>
           <w:lang w:eastAsia="en-IN"/>
         </w:rPr>
-        <w:t xml:space="preserve">show the data with details only to the persons with proper </w:t>
-      </w:r>
-      <w:proofErr w:type="spellStart"/>
-      <w:r>
-        <w:rPr>
-          <w:rFonts w:ascii="Arial" w:eastAsia="Times New Roman" w:hAnsi="Arial" w:cs="Arial"/>
-          <w:i w:val="0"/>
-          <w:color w:val="222222"/>
-          <w:lang w:eastAsia="en-IN"/>
-        </w:rPr>
-        <w:t>aauthority</w:t>
-      </w:r>
-      <w:proofErr w:type="spellEnd"/>
+        <w:t>show the data with details only to the persons with proper aauthority</w:t>
+      </w:r>
       <w:r>
         <w:rPr>
           <w:rFonts w:ascii="Arial" w:eastAsia="Times New Roman" w:hAnsi="Arial" w:cs="Arial"/>
@@ -6709,7 +6521,6 @@
           <w:lang w:eastAsia="en-IN"/>
         </w:rPr>
       </w:pPr>
-      <w:proofErr w:type="spellStart"/>
       <w:r>
         <w:rPr>
           <w:rFonts w:ascii="Arial" w:eastAsia="Times New Roman" w:hAnsi="Arial" w:cs="Arial"/>
@@ -6727,17 +6538,7 @@
           <w:color w:val="222222"/>
           <w:lang w:eastAsia="en-IN"/>
         </w:rPr>
-        <w:t>will</w:t>
-      </w:r>
-      <w:proofErr w:type="spellEnd"/>
-      <w:r>
-        <w:rPr>
-          <w:rFonts w:ascii="Arial" w:eastAsia="Times New Roman" w:hAnsi="Arial" w:cs="Arial"/>
-          <w:i w:val="0"/>
-          <w:color w:val="222222"/>
-          <w:lang w:eastAsia="en-IN"/>
-        </w:rPr>
-        <w:t xml:space="preserve"> manage trainees coming to the studio</w:t>
+        <w:t>will manage trainees coming to the studio</w:t>
       </w:r>
       <w:r>
         <w:rPr>
@@ -7941,75 +7742,35 @@
                 <w:rFonts w:eastAsia="Arial"/>
               </w:rPr>
             </w:pPr>
-            <w:proofErr w:type="spellStart"/>
             <w:r>
               <w:rPr>
                 <w:rFonts w:eastAsia="Arial"/>
                 <w:b/>
                 <w:bCs/>
               </w:rPr>
-              <w:t>customerId</w:t>
-            </w:r>
-            <w:proofErr w:type="spellEnd"/>
+              <w:t xml:space="preserve">customerId, </w:t>
+            </w:r>
+            <w:r>
+              <w:rPr>
+                <w:rFonts w:eastAsia="Arial"/>
+                <w:bCs/>
+              </w:rPr>
+              <w:t>customerName</w:t>
+            </w:r>
             <w:r>
               <w:rPr>
                 <w:rFonts w:eastAsia="Arial"/>
                 <w:b/>
                 <w:bCs/>
               </w:rPr>
-              <w:t xml:space="preserve">, </w:t>
-            </w:r>
-            <w:proofErr w:type="spellStart"/>
+              <w:t>,</w:t>
+            </w:r>
             <w:r>
               <w:rPr>
                 <w:rFonts w:eastAsia="Arial"/>
-                <w:bCs/>
-              </w:rPr>
-              <w:t>customerName</w:t>
-            </w:r>
-            <w:r>
-              <w:rPr>
-                <w:rFonts w:eastAsia="Arial"/>
-                <w:b/>
-                <w:bCs/>
-              </w:rPr>
-              <w:t>,</w:t>
-            </w:r>
-            <w:r>
-              <w:rPr>
-                <w:rFonts w:eastAsia="Arial"/>
-              </w:rPr>
-              <w:t>customerAddress</w:t>
-            </w:r>
-            <w:proofErr w:type="spellEnd"/>
-            <w:r>
-              <w:rPr>
-                <w:rFonts w:eastAsia="Arial"/>
-              </w:rPr>
-              <w:t xml:space="preserve">, </w:t>
-            </w:r>
-            <w:proofErr w:type="spellStart"/>
-            <w:r>
-              <w:rPr>
-                <w:rFonts w:eastAsia="Arial"/>
-              </w:rPr>
-              <w:t>customerEmail</w:t>
-            </w:r>
-            <w:proofErr w:type="spellEnd"/>
-            <w:r>
-              <w:rPr>
-                <w:rFonts w:eastAsia="Arial"/>
-              </w:rPr>
-              <w:t xml:space="preserve">, </w:t>
-            </w:r>
-            <w:proofErr w:type="spellStart"/>
-            <w:r>
-              <w:rPr>
-                <w:rFonts w:eastAsia="Arial"/>
-              </w:rPr>
-              <w:t>customerContactNumber</w:t>
-            </w:r>
-            <w:proofErr w:type="spellEnd"/>
+              </w:rPr>
+              <w:t>customerAddress, customerEmail, customerContactNumber</w:t>
+            </w:r>
           </w:p>
         </w:tc>
       </w:tr>
@@ -8060,7 +7821,6 @@
                 <w:rFonts w:eastAsia="Arial"/>
               </w:rPr>
             </w:pPr>
-            <w:proofErr w:type="spellStart"/>
             <w:r>
               <w:rPr>
                 <w:rFonts w:eastAsia="Arial"/>
@@ -8069,142 +7829,27 @@
               </w:rPr>
               <w:t>employeeId</w:t>
             </w:r>
-            <w:proofErr w:type="spellEnd"/>
             <w:r>
               <w:rPr>
                 <w:rFonts w:eastAsia="Arial"/>
                 <w:bCs/>
               </w:rPr>
-              <w:t xml:space="preserve">, </w:t>
-            </w:r>
-            <w:proofErr w:type="spellStart"/>
+              <w:t xml:space="preserve">, employeeName, employeeAddress, employeeJoinDate, employeeQualification, employeeContactNumber, employeeEmail, </w:t>
+            </w:r>
             <w:r>
               <w:rPr>
                 <w:rFonts w:eastAsia="Arial"/>
                 <w:bCs/>
               </w:rPr>
-              <w:t>employeeName</w:t>
-            </w:r>
-            <w:proofErr w:type="spellEnd"/>
+              <w:t>em</w:t>
+            </w:r>
             <w:r>
               <w:rPr>
                 <w:rFonts w:eastAsia="Arial"/>
                 <w:bCs/>
               </w:rPr>
-              <w:t xml:space="preserve">, </w:t>
-            </w:r>
-            <w:proofErr w:type="spellStart"/>
-            <w:r>
-              <w:rPr>
-                <w:rFonts w:eastAsia="Arial"/>
-                <w:bCs/>
-              </w:rPr>
-              <w:t>employeeAddress</w:t>
-            </w:r>
-            <w:proofErr w:type="spellEnd"/>
-            <w:r>
-              <w:rPr>
-                <w:rFonts w:eastAsia="Arial"/>
-                <w:bCs/>
-              </w:rPr>
-              <w:t xml:space="preserve">, </w:t>
-            </w:r>
-            <w:proofErr w:type="spellStart"/>
-            <w:r>
-              <w:rPr>
-                <w:rFonts w:eastAsia="Arial"/>
-                <w:bCs/>
-              </w:rPr>
-              <w:t>employeeJoinDate</w:t>
-            </w:r>
-            <w:proofErr w:type="spellEnd"/>
-            <w:r>
-              <w:rPr>
-                <w:rFonts w:eastAsia="Arial"/>
-                <w:bCs/>
-              </w:rPr>
-              <w:t xml:space="preserve">, </w:t>
-            </w:r>
-            <w:proofErr w:type="spellStart"/>
-            <w:r>
-              <w:rPr>
-                <w:rFonts w:eastAsia="Arial"/>
-                <w:bCs/>
-              </w:rPr>
-              <w:t>employeeQualification</w:t>
-            </w:r>
-            <w:proofErr w:type="spellEnd"/>
-            <w:r>
-              <w:rPr>
-                <w:rFonts w:eastAsia="Arial"/>
-                <w:bCs/>
-              </w:rPr>
-              <w:t xml:space="preserve">, </w:t>
-            </w:r>
-            <w:proofErr w:type="spellStart"/>
-            <w:r>
-              <w:rPr>
-                <w:rFonts w:eastAsia="Arial"/>
-                <w:bCs/>
-              </w:rPr>
-              <w:t>employeeContactNumber</w:t>
-            </w:r>
-            <w:proofErr w:type="spellEnd"/>
-            <w:r>
-              <w:rPr>
-                <w:rFonts w:eastAsia="Arial"/>
-                <w:bCs/>
-              </w:rPr>
-              <w:t xml:space="preserve">, </w:t>
-            </w:r>
-            <w:proofErr w:type="spellStart"/>
-            <w:r>
-              <w:rPr>
-                <w:rFonts w:eastAsia="Arial"/>
-                <w:bCs/>
-              </w:rPr>
-              <w:t>employeeEmail</w:t>
-            </w:r>
-            <w:proofErr w:type="spellEnd"/>
-            <w:r>
-              <w:rPr>
-                <w:rFonts w:eastAsia="Arial"/>
-                <w:bCs/>
-              </w:rPr>
-              <w:t xml:space="preserve">, </w:t>
-            </w:r>
-            <w:proofErr w:type="spellStart"/>
-            <w:r>
-              <w:rPr>
-                <w:rFonts w:eastAsia="Arial"/>
-                <w:bCs/>
-              </w:rPr>
-              <w:t>em</w:t>
-            </w:r>
-            <w:r>
-              <w:rPr>
-                <w:rFonts w:eastAsia="Arial"/>
-                <w:bCs/>
-              </w:rPr>
-              <w:t>ployeeContractDetails</w:t>
-            </w:r>
-            <w:proofErr w:type="spellEnd"/>
-            <w:r>
-              <w:rPr>
-                <w:rFonts w:eastAsia="Arial"/>
-                <w:bCs/>
-              </w:rPr>
-              <w:t xml:space="preserve">, </w:t>
-            </w:r>
-            <w:proofErr w:type="spellStart"/>
-            <w:r>
-              <w:rPr>
-                <w:rFonts w:eastAsia="Arial"/>
-                <w:bCs/>
-              </w:rPr>
-              <w:t>employeeDOB</w:t>
-            </w:r>
-            <w:proofErr w:type="spellEnd"/>
+              <w:t>ployeeContractDetails, employeeDOB</w:t>
+            </w:r>
           </w:p>
         </w:tc>
       </w:tr>
@@ -8255,113 +7900,21 @@
                 <w:rFonts w:eastAsia="Arial"/>
               </w:rPr>
             </w:pPr>
-            <w:proofErr w:type="spellStart"/>
             <w:r>
               <w:rPr>
                 <w:rFonts w:eastAsia="Arial"/>
                 <w:b/>
                 <w:bCs/>
               </w:rPr>
-              <w:t>traineeId</w:t>
-            </w:r>
-            <w:proofErr w:type="spellEnd"/>
-            <w:r>
-              <w:rPr>
-                <w:rFonts w:eastAsia="Arial"/>
-                <w:b/>
-                <w:bCs/>
-              </w:rPr>
-              <w:t xml:space="preserve">, </w:t>
-            </w:r>
-            <w:proofErr w:type="spellStart"/>
+              <w:t xml:space="preserve">traineeId, </w:t>
+            </w:r>
             <w:r>
               <w:rPr>
                 <w:rFonts w:eastAsia="Arial"/>
                 <w:bCs/>
               </w:rPr>
-              <w:t>traineeName</w:t>
-            </w:r>
-            <w:proofErr w:type="spellEnd"/>
-            <w:r>
-              <w:rPr>
-                <w:rFonts w:eastAsia="Arial"/>
-                <w:bCs/>
-              </w:rPr>
-              <w:t xml:space="preserve">, </w:t>
-            </w:r>
-            <w:proofErr w:type="spellStart"/>
-            <w:r>
-              <w:rPr>
-                <w:rFonts w:eastAsia="Arial"/>
-                <w:bCs/>
-              </w:rPr>
-              <w:t>traineeEmail</w:t>
-            </w:r>
-            <w:proofErr w:type="spellEnd"/>
-            <w:r>
-              <w:rPr>
-                <w:rFonts w:eastAsia="Arial"/>
-                <w:bCs/>
-              </w:rPr>
-              <w:t xml:space="preserve">, </w:t>
-            </w:r>
-            <w:proofErr w:type="spellStart"/>
-            <w:r>
-              <w:rPr>
-                <w:rFonts w:eastAsia="Arial"/>
-                <w:bCs/>
-              </w:rPr>
-              <w:t>traineeQualification</w:t>
-            </w:r>
-            <w:proofErr w:type="spellEnd"/>
-            <w:r>
-              <w:rPr>
-                <w:rFonts w:eastAsia="Arial"/>
-                <w:bCs/>
-              </w:rPr>
-              <w:t xml:space="preserve">, </w:t>
-            </w:r>
-            <w:proofErr w:type="spellStart"/>
-            <w:r>
-              <w:rPr>
-                <w:rFonts w:eastAsia="Arial"/>
-                <w:bCs/>
-              </w:rPr>
-              <w:t>traineeAddress</w:t>
-            </w:r>
-            <w:proofErr w:type="spellEnd"/>
-            <w:r>
-              <w:rPr>
-                <w:rFonts w:eastAsia="Arial"/>
-                <w:bCs/>
-              </w:rPr>
-              <w:t xml:space="preserve">, </w:t>
-            </w:r>
-            <w:proofErr w:type="spellStart"/>
-            <w:r>
-              <w:rPr>
-                <w:rFonts w:eastAsia="Arial"/>
-                <w:bCs/>
-              </w:rPr>
-              <w:t>traineeContactNumber</w:t>
-            </w:r>
-            <w:proofErr w:type="spellEnd"/>
-            <w:r>
-              <w:rPr>
-                <w:rFonts w:eastAsia="Arial"/>
-                <w:bCs/>
-              </w:rPr>
-              <w:t xml:space="preserve">, </w:t>
-            </w:r>
-            <w:proofErr w:type="spellStart"/>
-            <w:r>
-              <w:rPr>
-                <w:rFonts w:eastAsia="Arial"/>
-                <w:bCs/>
-              </w:rPr>
-              <w:t>traineePaymentStatus</w:t>
-            </w:r>
-            <w:proofErr w:type="spellEnd"/>
+              <w:t>traineeName, traineeEmail, traineeQualification, traineeAddress, traineeContactNumber, traineePaymentStatus</w:t>
+            </w:r>
           </w:p>
         </w:tc>
       </w:tr>
@@ -8386,14 +7939,12 @@
                 <w:rFonts w:eastAsia="Arial"/>
               </w:rPr>
             </w:pPr>
-            <w:proofErr w:type="spellStart"/>
             <w:r>
               <w:rPr>
                 <w:rFonts w:eastAsia="Arial"/>
               </w:rPr>
               <w:t>workDetails</w:t>
             </w:r>
-            <w:proofErr w:type="spellEnd"/>
           </w:p>
         </w:tc>
         <w:tc>
@@ -8414,81 +7965,21 @@
                 <w:rFonts w:eastAsia="Arial"/>
               </w:rPr>
             </w:pPr>
-            <w:proofErr w:type="spellStart"/>
             <w:r>
               <w:rPr>
                 <w:rFonts w:eastAsia="Arial"/>
                 <w:b/>
                 <w:bCs/>
               </w:rPr>
-              <w:t>workId</w:t>
-            </w:r>
-            <w:proofErr w:type="spellEnd"/>
-            <w:r>
-              <w:rPr>
-                <w:rFonts w:eastAsia="Arial"/>
-                <w:b/>
-                <w:bCs/>
-              </w:rPr>
-              <w:t xml:space="preserve">, </w:t>
-            </w:r>
-            <w:proofErr w:type="spellStart"/>
+              <w:t xml:space="preserve">workId, </w:t>
+            </w:r>
             <w:r>
               <w:rPr>
                 <w:rFonts w:eastAsia="Arial"/>
                 <w:bCs/>
               </w:rPr>
-              <w:t>customerId</w:t>
-            </w:r>
-            <w:proofErr w:type="spellEnd"/>
-            <w:r>
-              <w:rPr>
-                <w:rFonts w:eastAsia="Arial"/>
-                <w:bCs/>
-              </w:rPr>
-              <w:t xml:space="preserve">, </w:t>
-            </w:r>
-            <w:proofErr w:type="spellStart"/>
-            <w:r>
-              <w:rPr>
-                <w:rFonts w:eastAsia="Arial"/>
-                <w:bCs/>
-              </w:rPr>
-              <w:t>employeeId</w:t>
-            </w:r>
-            <w:proofErr w:type="spellEnd"/>
-            <w:r>
-              <w:rPr>
-                <w:rFonts w:eastAsia="Arial"/>
-                <w:bCs/>
-              </w:rPr>
-              <w:t xml:space="preserve">, </w:t>
-            </w:r>
-            <w:proofErr w:type="spellStart"/>
-            <w:r>
-              <w:rPr>
-                <w:rFonts w:eastAsia="Arial"/>
-                <w:bCs/>
-              </w:rPr>
-              <w:t>workDeadline</w:t>
-            </w:r>
-            <w:proofErr w:type="spellEnd"/>
-            <w:r>
-              <w:rPr>
-                <w:rFonts w:eastAsia="Arial"/>
-                <w:bCs/>
-              </w:rPr>
-              <w:t xml:space="preserve">, </w:t>
-            </w:r>
-            <w:proofErr w:type="spellStart"/>
-            <w:r>
-              <w:rPr>
-                <w:rFonts w:eastAsia="Arial"/>
-                <w:bCs/>
-              </w:rPr>
-              <w:t>workDescription</w:t>
-            </w:r>
-            <w:proofErr w:type="spellEnd"/>
+              <w:t>customerId, employeeId, workDeadline, workDescription</w:t>
+            </w:r>
           </w:p>
         </w:tc>
       </w:tr>
@@ -8539,81 +8030,21 @@
                 <w:rFonts w:eastAsia="Arial"/>
               </w:rPr>
             </w:pPr>
-            <w:proofErr w:type="spellStart"/>
             <w:r>
               <w:rPr>
                 <w:rFonts w:eastAsia="Arial"/>
                 <w:b/>
                 <w:bCs/>
               </w:rPr>
-              <w:t>amountId</w:t>
-            </w:r>
-            <w:proofErr w:type="spellEnd"/>
-            <w:r>
-              <w:rPr>
-                <w:rFonts w:eastAsia="Arial"/>
-                <w:b/>
-                <w:bCs/>
-              </w:rPr>
-              <w:t xml:space="preserve">, </w:t>
-            </w:r>
-            <w:proofErr w:type="spellStart"/>
+              <w:t xml:space="preserve">amountId, </w:t>
+            </w:r>
             <w:r>
               <w:rPr>
                 <w:rFonts w:eastAsia="Arial"/>
                 <w:bCs/>
               </w:rPr>
-              <w:t>amountDescription</w:t>
-            </w:r>
-            <w:proofErr w:type="spellEnd"/>
-            <w:r>
-              <w:rPr>
-                <w:rFonts w:eastAsia="Arial"/>
-                <w:bCs/>
-              </w:rPr>
-              <w:t xml:space="preserve">, </w:t>
-            </w:r>
-            <w:proofErr w:type="spellStart"/>
-            <w:r>
-              <w:rPr>
-                <w:rFonts w:eastAsia="Arial"/>
-                <w:bCs/>
-              </w:rPr>
-              <w:t>amountType</w:t>
-            </w:r>
-            <w:proofErr w:type="spellEnd"/>
-            <w:r>
-              <w:rPr>
-                <w:rFonts w:eastAsia="Arial"/>
-                <w:bCs/>
-              </w:rPr>
-              <w:t xml:space="preserve">, </w:t>
-            </w:r>
-            <w:proofErr w:type="spellStart"/>
-            <w:r>
-              <w:rPr>
-                <w:rFonts w:eastAsia="Arial"/>
-                <w:bCs/>
-              </w:rPr>
-              <w:t>accountBalance</w:t>
-            </w:r>
-            <w:proofErr w:type="spellEnd"/>
-            <w:r>
-              <w:rPr>
-                <w:rFonts w:eastAsia="Arial"/>
-                <w:bCs/>
-              </w:rPr>
-              <w:t xml:space="preserve">, </w:t>
-            </w:r>
-            <w:proofErr w:type="spellStart"/>
-            <w:r>
-              <w:rPr>
-                <w:rFonts w:eastAsia="Arial"/>
-                <w:bCs/>
-              </w:rPr>
-              <w:t>amountalue</w:t>
-            </w:r>
-            <w:proofErr w:type="spellEnd"/>
+              <w:t>amountDescription, amountType, accountBalance, amountalue</w:t>
+            </w:r>
           </w:p>
         </w:tc>
       </w:tr>
@@ -8638,14 +8069,12 @@
                 <w:rFonts w:eastAsia="Arial"/>
               </w:rPr>
             </w:pPr>
-            <w:proofErr w:type="spellStart"/>
             <w:r>
               <w:rPr>
                 <w:rFonts w:eastAsia="Arial"/>
               </w:rPr>
               <w:t>workStatus</w:t>
             </w:r>
-            <w:proofErr w:type="spellEnd"/>
           </w:p>
         </w:tc>
         <w:tc>
@@ -8666,49 +8095,21 @@
                 <w:rFonts w:eastAsia="Arial"/>
               </w:rPr>
             </w:pPr>
-            <w:proofErr w:type="spellStart"/>
             <w:r>
               <w:rPr>
                 <w:rFonts w:eastAsia="Arial"/>
                 <w:b/>
                 <w:bCs/>
               </w:rPr>
-              <w:t>workId</w:t>
-            </w:r>
-            <w:proofErr w:type="spellEnd"/>
-            <w:r>
-              <w:rPr>
-                <w:rFonts w:eastAsia="Arial"/>
-                <w:b/>
-                <w:bCs/>
-              </w:rPr>
-              <w:t xml:space="preserve">, </w:t>
-            </w:r>
-            <w:proofErr w:type="spellStart"/>
+              <w:t xml:space="preserve">workId, </w:t>
+            </w:r>
             <w:r>
               <w:rPr>
                 <w:rFonts w:eastAsia="Arial"/>
                 <w:bCs/>
               </w:rPr>
-              <w:t>workProgress</w:t>
-            </w:r>
-            <w:proofErr w:type="spellEnd"/>
-            <w:r>
-              <w:rPr>
-                <w:rFonts w:eastAsia="Arial"/>
-                <w:bCs/>
-              </w:rPr>
-              <w:t xml:space="preserve">, </w:t>
-            </w:r>
-            <w:proofErr w:type="spellStart"/>
-            <w:r>
-              <w:rPr>
-                <w:rFonts w:eastAsia="Arial"/>
-                <w:bCs/>
-              </w:rPr>
-              <w:t>workLeft</w:t>
-            </w:r>
-            <w:proofErr w:type="spellEnd"/>
+              <w:t>workProgress, workLeft</w:t>
+            </w:r>
           </w:p>
         </w:tc>
       </w:tr>
@@ -8733,14 +8134,12 @@
                 <w:rFonts w:eastAsia="Arial"/>
               </w:rPr>
             </w:pPr>
-            <w:proofErr w:type="spellStart"/>
             <w:r>
               <w:rPr>
                 <w:rFonts w:eastAsia="Arial"/>
               </w:rPr>
               <w:t>lossProfitDetails</w:t>
             </w:r>
-            <w:proofErr w:type="spellEnd"/>
           </w:p>
         </w:tc>
         <w:tc>
@@ -8761,7 +8160,6 @@
                 <w:rFonts w:eastAsia="Arial"/>
               </w:rPr>
             </w:pPr>
-            <w:proofErr w:type="spellStart"/>
             <w:r>
               <w:rPr>
                 <w:rFonts w:eastAsia="Arial"/>
@@ -8769,63 +8167,12 @@
               </w:rPr>
               <w:t>transactionId</w:t>
             </w:r>
-            <w:proofErr w:type="spellEnd"/>
             <w:r>
               <w:rPr>
                 <w:rFonts w:eastAsia="Arial"/>
               </w:rPr>
-              <w:t xml:space="preserve">, </w:t>
-            </w:r>
-            <w:proofErr w:type="spellStart"/>
-            <w:r>
-              <w:rPr>
-                <w:rFonts w:eastAsia="Arial"/>
-              </w:rPr>
-              <w:t>transactionAmount</w:t>
-            </w:r>
-            <w:proofErr w:type="spellEnd"/>
-            <w:r>
-              <w:rPr>
-                <w:rFonts w:eastAsia="Arial"/>
-              </w:rPr>
-              <w:t xml:space="preserve">, </w:t>
-            </w:r>
-            <w:proofErr w:type="spellStart"/>
-            <w:r>
-              <w:rPr>
-                <w:rFonts w:eastAsia="Arial"/>
-              </w:rPr>
-              <w:t>transactionType</w:t>
-            </w:r>
-            <w:proofErr w:type="spellEnd"/>
-            <w:r>
-              <w:rPr>
-                <w:rFonts w:eastAsia="Arial"/>
-              </w:rPr>
-              <w:t xml:space="preserve">, </w:t>
-            </w:r>
-            <w:proofErr w:type="spellStart"/>
-            <w:r>
-              <w:rPr>
-                <w:rFonts w:eastAsia="Arial"/>
-              </w:rPr>
-              <w:t>transactionDetails</w:t>
-            </w:r>
-            <w:proofErr w:type="spellEnd"/>
-            <w:r>
-              <w:rPr>
-                <w:rFonts w:eastAsia="Arial"/>
-              </w:rPr>
-              <w:t xml:space="preserve">, </w:t>
-            </w:r>
-            <w:proofErr w:type="spellStart"/>
-            <w:r>
-              <w:rPr>
-                <w:rFonts w:eastAsia="Arial"/>
-              </w:rPr>
-              <w:t>monthlyIncome</w:t>
-            </w:r>
-            <w:proofErr w:type="spellEnd"/>
+              <w:t>, transactionAmount, transactionType, transactionDetails, monthlyIncome</w:t>
+            </w:r>
           </w:p>
         </w:tc>
       </w:tr>
@@ -8850,14 +8197,12 @@
                 <w:rFonts w:eastAsia="Arial"/>
               </w:rPr>
             </w:pPr>
-            <w:proofErr w:type="spellStart"/>
             <w:r>
               <w:rPr>
                 <w:rFonts w:eastAsia="Arial"/>
               </w:rPr>
               <w:t>editedData</w:t>
             </w:r>
-            <w:proofErr w:type="spellEnd"/>
           </w:p>
         </w:tc>
         <w:tc>
@@ -8878,7 +8223,6 @@
                 <w:rFonts w:eastAsia="Arial"/>
               </w:rPr>
             </w:pPr>
-            <w:proofErr w:type="spellStart"/>
             <w:r>
               <w:rPr>
                 <w:rFonts w:eastAsia="Arial"/>
@@ -8886,35 +8230,12 @@
               </w:rPr>
               <w:t>editedDataId</w:t>
             </w:r>
-            <w:proofErr w:type="spellEnd"/>
             <w:r>
               <w:rPr>
                 <w:rFonts w:eastAsia="Arial"/>
               </w:rPr>
-              <w:t xml:space="preserve">, </w:t>
-            </w:r>
-            <w:proofErr w:type="spellStart"/>
-            <w:r>
-              <w:rPr>
-                <w:rFonts w:eastAsia="Arial"/>
-              </w:rPr>
-              <w:t>workId</w:t>
-            </w:r>
-            <w:proofErr w:type="spellEnd"/>
-            <w:r>
-              <w:rPr>
-                <w:rFonts w:eastAsia="Arial"/>
-              </w:rPr>
-              <w:t xml:space="preserve">, </w:t>
-            </w:r>
-            <w:proofErr w:type="spellStart"/>
-            <w:r>
-              <w:rPr>
-                <w:rFonts w:eastAsia="Arial"/>
-              </w:rPr>
-              <w:t>customerId</w:t>
-            </w:r>
-            <w:proofErr w:type="spellEnd"/>
+              <w:t>, workId, customerId</w:t>
+            </w:r>
           </w:p>
         </w:tc>
       </w:tr>
@@ -9249,16 +8570,8 @@
         <w:rPr>
           <w:rFonts w:eastAsia="Arial"/>
         </w:rPr>
-        <w:t xml:space="preserve">Photo Studio Management System monitors </w:t>
-      </w:r>
-      <w:proofErr w:type="spellStart"/>
-      <w:r>
-        <w:rPr>
-          <w:rFonts w:eastAsia="Arial"/>
-        </w:rPr>
-        <w:t>lossProfitDetails</w:t>
-      </w:r>
-      <w:proofErr w:type="spellEnd"/>
+        <w:t>Photo Studio Management System monitors lossProfitDetails</w:t>
+      </w:r>
       <w:r>
         <w:rPr>
           <w:rFonts w:ascii="Wingdings" w:hAnsi="Wingdings"/>
@@ -9293,16 +8606,8 @@
         <w:rPr>
           <w:rFonts w:eastAsia="Arial"/>
         </w:rPr>
-        <w:t xml:space="preserve">Accounts affects </w:t>
-      </w:r>
-      <w:proofErr w:type="spellStart"/>
-      <w:r>
-        <w:rPr>
-          <w:rFonts w:eastAsia="Arial"/>
-        </w:rPr>
-        <w:t>lossProfitDetails</w:t>
-      </w:r>
-      <w:proofErr w:type="spellEnd"/>
+        <w:t>Accounts affects lossProfitDetails</w:t>
+      </w:r>
       <w:r>
         <w:rPr>
           <w:rFonts w:ascii="Wingdings" w:hAnsi="Wingdings"/>
@@ -9379,16 +8684,8 @@
         <w:rPr>
           <w:rFonts w:eastAsia="Arial"/>
         </w:rPr>
-        <w:t xml:space="preserve">Photo Studio Management System adds </w:t>
-      </w:r>
-      <w:proofErr w:type="spellStart"/>
-      <w:r>
-        <w:rPr>
-          <w:rFonts w:eastAsia="Arial"/>
-        </w:rPr>
-        <w:t>workDetails</w:t>
-      </w:r>
-      <w:proofErr w:type="spellEnd"/>
+        <w:t>Photo Studio Management System adds workDetails</w:t>
+      </w:r>
       <w:r>
         <w:rPr>
           <w:rFonts w:ascii="Wingdings" w:hAnsi="Wingdings"/>
@@ -9424,16 +8721,8 @@
           <w:rFonts w:eastAsia="Arial"/>
         </w:rPr>
         <w:lastRenderedPageBreak/>
-        <w:t xml:space="preserve">Employees check </w:t>
-      </w:r>
-      <w:proofErr w:type="spellStart"/>
-      <w:r>
-        <w:rPr>
-          <w:rFonts w:eastAsia="Arial"/>
-        </w:rPr>
-        <w:t>workDetails</w:t>
-      </w:r>
-      <w:proofErr w:type="spellEnd"/>
+        <w:t>Employees check workDetails</w:t>
+      </w:r>
       <w:r>
         <w:rPr>
           <w:rFonts w:ascii="Wingdings" w:hAnsi="Wingdings"/>
@@ -9474,16 +8763,8 @@
         <w:rPr>
           <w:rFonts w:eastAsia="Arial"/>
         </w:rPr>
-        <w:t xml:space="preserve">Employees edit </w:t>
-      </w:r>
-      <w:proofErr w:type="spellStart"/>
-      <w:r>
-        <w:rPr>
-          <w:rFonts w:eastAsia="Arial"/>
-        </w:rPr>
-        <w:t>editedData</w:t>
-      </w:r>
-      <w:proofErr w:type="spellEnd"/>
+        <w:t>Employees edit editedData</w:t>
+      </w:r>
       <w:r>
         <w:rPr>
           <w:rFonts w:ascii="Wingdings" w:hAnsi="Wingdings"/>
@@ -9788,7 +9069,6 @@
       <w:r>
         <w:t>The schema or database used for this application has been named ‘</w:t>
       </w:r>
-      <w:proofErr w:type="spellStart"/>
       <w:r>
         <w:rPr>
           <w:b/>
@@ -9796,7 +9076,6 @@
         </w:rPr>
         <w:t>psmsdb</w:t>
       </w:r>
-      <w:proofErr w:type="spellEnd"/>
       <w:r>
         <w:t>’.</w:t>
       </w:r>
@@ -9882,13 +9161,8 @@
     <w:p/>
     <w:p>
       <w:r>
-        <w:t xml:space="preserve">Table Name: </w:t>
-      </w:r>
-      <w:proofErr w:type="spellStart"/>
-      <w:r>
-        <w:t>studioinfo</w:t>
-      </w:r>
-      <w:proofErr w:type="spellEnd"/>
+        <w:t>Table Name: studioinfo</w:t>
+      </w:r>
     </w:p>
     <w:p>
       <w:r>
@@ -10006,13 +9280,8 @@
     <w:p/>
     <w:p>
       <w:r>
-        <w:t xml:space="preserve">Table Name: </w:t>
-      </w:r>
-      <w:proofErr w:type="spellStart"/>
-      <w:r>
-        <w:t>todo</w:t>
-      </w:r>
-      <w:proofErr w:type="spellEnd"/>
+        <w:t>Table Name: todo</w:t>
+      </w:r>
     </w:p>
     <w:p>
       <w:r>
@@ -10230,75 +9499,35 @@
                 <w:rFonts w:eastAsia="Arial"/>
               </w:rPr>
             </w:pPr>
-            <w:proofErr w:type="spellStart"/>
             <w:r>
               <w:rPr>
                 <w:rFonts w:eastAsia="Arial"/>
                 <w:b/>
                 <w:bCs/>
               </w:rPr>
-              <w:t>customerId</w:t>
-            </w:r>
-            <w:proofErr w:type="spellEnd"/>
+              <w:t xml:space="preserve">customerId, </w:t>
+            </w:r>
+            <w:r>
+              <w:rPr>
+                <w:rFonts w:eastAsia="Arial"/>
+                <w:bCs/>
+              </w:rPr>
+              <w:t>customerName</w:t>
+            </w:r>
             <w:r>
               <w:rPr>
                 <w:rFonts w:eastAsia="Arial"/>
                 <w:b/>
                 <w:bCs/>
               </w:rPr>
-              <w:t xml:space="preserve">, </w:t>
-            </w:r>
-            <w:proofErr w:type="spellStart"/>
+              <w:t>,</w:t>
+            </w:r>
             <w:r>
               <w:rPr>
                 <w:rFonts w:eastAsia="Arial"/>
-                <w:bCs/>
-              </w:rPr>
-              <w:t>customerName</w:t>
-            </w:r>
-            <w:r>
-              <w:rPr>
-                <w:rFonts w:eastAsia="Arial"/>
-                <w:b/>
-                <w:bCs/>
-              </w:rPr>
-              <w:t>,</w:t>
-            </w:r>
-            <w:r>
-              <w:rPr>
-                <w:rFonts w:eastAsia="Arial"/>
-              </w:rPr>
-              <w:t>customerAddress</w:t>
-            </w:r>
-            <w:proofErr w:type="spellEnd"/>
-            <w:r>
-              <w:rPr>
-                <w:rFonts w:eastAsia="Arial"/>
-              </w:rPr>
-              <w:t xml:space="preserve">, </w:t>
-            </w:r>
-            <w:proofErr w:type="spellStart"/>
-            <w:r>
-              <w:rPr>
-                <w:rFonts w:eastAsia="Arial"/>
-              </w:rPr>
-              <w:t>customerEmail</w:t>
-            </w:r>
-            <w:proofErr w:type="spellEnd"/>
-            <w:r>
-              <w:rPr>
-                <w:rFonts w:eastAsia="Arial"/>
-              </w:rPr>
-              <w:t xml:space="preserve">, </w:t>
-            </w:r>
-            <w:proofErr w:type="spellStart"/>
-            <w:r>
-              <w:rPr>
-                <w:rFonts w:eastAsia="Arial"/>
-              </w:rPr>
-              <w:t>customerContactNumber</w:t>
-            </w:r>
-            <w:proofErr w:type="spellEnd"/>
+              </w:rPr>
+              <w:t>customerAddress, customerEmail, customerContactNumber</w:t>
+            </w:r>
           </w:p>
         </w:tc>
       </w:tr>
@@ -10349,7 +9578,6 @@
                 <w:rFonts w:eastAsia="Arial"/>
               </w:rPr>
             </w:pPr>
-            <w:proofErr w:type="spellStart"/>
             <w:r>
               <w:rPr>
                 <w:rFonts w:eastAsia="Arial"/>
@@ -10358,142 +9586,27 @@
               </w:rPr>
               <w:t>employeeId</w:t>
             </w:r>
-            <w:proofErr w:type="spellEnd"/>
             <w:r>
               <w:rPr>
                 <w:rFonts w:eastAsia="Arial"/>
                 <w:bCs/>
               </w:rPr>
-              <w:t xml:space="preserve">, </w:t>
-            </w:r>
-            <w:proofErr w:type="spellStart"/>
+              <w:t xml:space="preserve">, employeeName, employeeAddress, employeeJoinDate, employeeQualification, employeeContactNumber, employeeEmail, </w:t>
+            </w:r>
             <w:r>
               <w:rPr>
                 <w:rFonts w:eastAsia="Arial"/>
                 <w:bCs/>
               </w:rPr>
-              <w:t>employeeName</w:t>
-            </w:r>
-            <w:proofErr w:type="spellEnd"/>
+              <w:t>em</w:t>
+            </w:r>
             <w:r>
               <w:rPr>
                 <w:rFonts w:eastAsia="Arial"/>
                 <w:bCs/>
               </w:rPr>
-              <w:t xml:space="preserve">, </w:t>
-            </w:r>
-            <w:proofErr w:type="spellStart"/>
-            <w:r>
-              <w:rPr>
-                <w:rFonts w:eastAsia="Arial"/>
-                <w:bCs/>
-              </w:rPr>
-              <w:t>employeeAddress</w:t>
-            </w:r>
-            <w:proofErr w:type="spellEnd"/>
-            <w:r>
-              <w:rPr>
-                <w:rFonts w:eastAsia="Arial"/>
-                <w:bCs/>
-              </w:rPr>
-              <w:t xml:space="preserve">, </w:t>
-            </w:r>
-            <w:proofErr w:type="spellStart"/>
-            <w:r>
-              <w:rPr>
-                <w:rFonts w:eastAsia="Arial"/>
-                <w:bCs/>
-              </w:rPr>
-              <w:t>employeeJoinDate</w:t>
-            </w:r>
-            <w:proofErr w:type="spellEnd"/>
-            <w:r>
-              <w:rPr>
-                <w:rFonts w:eastAsia="Arial"/>
-                <w:bCs/>
-              </w:rPr>
-              <w:t xml:space="preserve">, </w:t>
-            </w:r>
-            <w:proofErr w:type="spellStart"/>
-            <w:r>
-              <w:rPr>
-                <w:rFonts w:eastAsia="Arial"/>
-                <w:bCs/>
-              </w:rPr>
-              <w:t>employeeQualification</w:t>
-            </w:r>
-            <w:proofErr w:type="spellEnd"/>
-            <w:r>
-              <w:rPr>
-                <w:rFonts w:eastAsia="Arial"/>
-                <w:bCs/>
-              </w:rPr>
-              <w:t xml:space="preserve">, </w:t>
-            </w:r>
-            <w:proofErr w:type="spellStart"/>
-            <w:r>
-              <w:rPr>
-                <w:rFonts w:eastAsia="Arial"/>
-                <w:bCs/>
-              </w:rPr>
-              <w:t>employeeContactNumber</w:t>
-            </w:r>
-            <w:proofErr w:type="spellEnd"/>
-            <w:r>
-              <w:rPr>
-                <w:rFonts w:eastAsia="Arial"/>
-                <w:bCs/>
-              </w:rPr>
-              <w:t xml:space="preserve">, </w:t>
-            </w:r>
-            <w:proofErr w:type="spellStart"/>
-            <w:r>
-              <w:rPr>
-                <w:rFonts w:eastAsia="Arial"/>
-                <w:bCs/>
-              </w:rPr>
-              <w:t>employeeEmail</w:t>
-            </w:r>
-            <w:proofErr w:type="spellEnd"/>
-            <w:r>
-              <w:rPr>
-                <w:rFonts w:eastAsia="Arial"/>
-                <w:bCs/>
-              </w:rPr>
-              <w:t xml:space="preserve">, </w:t>
-            </w:r>
-            <w:proofErr w:type="spellStart"/>
-            <w:r>
-              <w:rPr>
-                <w:rFonts w:eastAsia="Arial"/>
-                <w:bCs/>
-              </w:rPr>
-              <w:t>em</w:t>
-            </w:r>
-            <w:r>
-              <w:rPr>
-                <w:rFonts w:eastAsia="Arial"/>
-                <w:bCs/>
-              </w:rPr>
-              <w:t>ployeeContractDetails</w:t>
-            </w:r>
-            <w:proofErr w:type="spellEnd"/>
-            <w:r>
-              <w:rPr>
-                <w:rFonts w:eastAsia="Arial"/>
-                <w:bCs/>
-              </w:rPr>
-              <w:t xml:space="preserve">, </w:t>
-            </w:r>
-            <w:proofErr w:type="spellStart"/>
-            <w:r>
-              <w:rPr>
-                <w:rFonts w:eastAsia="Arial"/>
-                <w:bCs/>
-              </w:rPr>
-              <w:t>employeeDOB</w:t>
-            </w:r>
-            <w:proofErr w:type="spellEnd"/>
+              <w:t>ployeeContractDetails, employeeDOB</w:t>
+            </w:r>
           </w:p>
         </w:tc>
       </w:tr>
@@ -10544,113 +9657,21 @@
                 <w:rFonts w:eastAsia="Arial"/>
               </w:rPr>
             </w:pPr>
-            <w:proofErr w:type="spellStart"/>
             <w:r>
               <w:rPr>
                 <w:rFonts w:eastAsia="Arial"/>
                 <w:b/>
                 <w:bCs/>
               </w:rPr>
-              <w:t>traineeId</w:t>
-            </w:r>
-            <w:proofErr w:type="spellEnd"/>
-            <w:r>
-              <w:rPr>
-                <w:rFonts w:eastAsia="Arial"/>
-                <w:b/>
-                <w:bCs/>
-              </w:rPr>
-              <w:t xml:space="preserve">, </w:t>
-            </w:r>
-            <w:proofErr w:type="spellStart"/>
+              <w:t xml:space="preserve">traineeId, </w:t>
+            </w:r>
             <w:r>
               <w:rPr>
                 <w:rFonts w:eastAsia="Arial"/>
                 <w:bCs/>
               </w:rPr>
-              <w:t>traineeName</w:t>
-            </w:r>
-            <w:proofErr w:type="spellEnd"/>
-            <w:r>
-              <w:rPr>
-                <w:rFonts w:eastAsia="Arial"/>
-                <w:bCs/>
-              </w:rPr>
-              <w:t xml:space="preserve">, </w:t>
-            </w:r>
-            <w:proofErr w:type="spellStart"/>
-            <w:r>
-              <w:rPr>
-                <w:rFonts w:eastAsia="Arial"/>
-                <w:bCs/>
-              </w:rPr>
-              <w:t>traineeEmail</w:t>
-            </w:r>
-            <w:proofErr w:type="spellEnd"/>
-            <w:r>
-              <w:rPr>
-                <w:rFonts w:eastAsia="Arial"/>
-                <w:bCs/>
-              </w:rPr>
-              <w:t xml:space="preserve">, </w:t>
-            </w:r>
-            <w:proofErr w:type="spellStart"/>
-            <w:r>
-              <w:rPr>
-                <w:rFonts w:eastAsia="Arial"/>
-                <w:bCs/>
-              </w:rPr>
-              <w:t>traineeQualification</w:t>
-            </w:r>
-            <w:proofErr w:type="spellEnd"/>
-            <w:r>
-              <w:rPr>
-                <w:rFonts w:eastAsia="Arial"/>
-                <w:bCs/>
-              </w:rPr>
-              <w:t xml:space="preserve">, </w:t>
-            </w:r>
-            <w:proofErr w:type="spellStart"/>
-            <w:r>
-              <w:rPr>
-                <w:rFonts w:eastAsia="Arial"/>
-                <w:bCs/>
-              </w:rPr>
-              <w:t>traineeAddress</w:t>
-            </w:r>
-            <w:proofErr w:type="spellEnd"/>
-            <w:r>
-              <w:rPr>
-                <w:rFonts w:eastAsia="Arial"/>
-                <w:bCs/>
-              </w:rPr>
-              <w:t xml:space="preserve">, </w:t>
-            </w:r>
-            <w:proofErr w:type="spellStart"/>
-            <w:r>
-              <w:rPr>
-                <w:rFonts w:eastAsia="Arial"/>
-                <w:bCs/>
-              </w:rPr>
-              <w:t>traineeContactNumber</w:t>
-            </w:r>
-            <w:proofErr w:type="spellEnd"/>
-            <w:r>
-              <w:rPr>
-                <w:rFonts w:eastAsia="Arial"/>
-                <w:bCs/>
-              </w:rPr>
-              <w:t xml:space="preserve">, </w:t>
-            </w:r>
-            <w:proofErr w:type="spellStart"/>
-            <w:r>
-              <w:rPr>
-                <w:rFonts w:eastAsia="Arial"/>
-                <w:bCs/>
-              </w:rPr>
-              <w:t>traineePaymentStatus</w:t>
-            </w:r>
-            <w:proofErr w:type="spellEnd"/>
+              <w:t>traineeName, traineeEmail, traineeQualification, traineeAddress, traineeContactNumber, traineePaymentStatus</w:t>
+            </w:r>
           </w:p>
         </w:tc>
       </w:tr>
@@ -10675,14 +9696,12 @@
                 <w:rFonts w:eastAsia="Arial"/>
               </w:rPr>
             </w:pPr>
-            <w:proofErr w:type="spellStart"/>
             <w:r>
               <w:rPr>
                 <w:rFonts w:eastAsia="Arial"/>
               </w:rPr>
               <w:t>workDetails</w:t>
             </w:r>
-            <w:proofErr w:type="spellEnd"/>
           </w:p>
         </w:tc>
         <w:tc>
@@ -10703,81 +9722,21 @@
                 <w:rFonts w:eastAsia="Arial"/>
               </w:rPr>
             </w:pPr>
-            <w:proofErr w:type="spellStart"/>
             <w:r>
               <w:rPr>
                 <w:rFonts w:eastAsia="Arial"/>
                 <w:b/>
                 <w:bCs/>
               </w:rPr>
-              <w:t>workId</w:t>
-            </w:r>
-            <w:proofErr w:type="spellEnd"/>
-            <w:r>
-              <w:rPr>
-                <w:rFonts w:eastAsia="Arial"/>
-                <w:b/>
-                <w:bCs/>
-              </w:rPr>
-              <w:t xml:space="preserve">, </w:t>
-            </w:r>
-            <w:proofErr w:type="spellStart"/>
+              <w:t xml:space="preserve">workId, </w:t>
+            </w:r>
             <w:r>
               <w:rPr>
                 <w:rFonts w:eastAsia="Arial"/>
                 <w:bCs/>
               </w:rPr>
-              <w:t>customerId</w:t>
-            </w:r>
-            <w:proofErr w:type="spellEnd"/>
-            <w:r>
-              <w:rPr>
-                <w:rFonts w:eastAsia="Arial"/>
-                <w:bCs/>
-              </w:rPr>
-              <w:t xml:space="preserve">, </w:t>
-            </w:r>
-            <w:proofErr w:type="spellStart"/>
-            <w:r>
-              <w:rPr>
-                <w:rFonts w:eastAsia="Arial"/>
-                <w:bCs/>
-              </w:rPr>
-              <w:t>employeeId</w:t>
-            </w:r>
-            <w:proofErr w:type="spellEnd"/>
-            <w:r>
-              <w:rPr>
-                <w:rFonts w:eastAsia="Arial"/>
-                <w:bCs/>
-              </w:rPr>
-              <w:t xml:space="preserve">, </w:t>
-            </w:r>
-            <w:proofErr w:type="spellStart"/>
-            <w:r>
-              <w:rPr>
-                <w:rFonts w:eastAsia="Arial"/>
-                <w:bCs/>
-              </w:rPr>
-              <w:t>workDeadline</w:t>
-            </w:r>
-            <w:proofErr w:type="spellEnd"/>
-            <w:r>
-              <w:rPr>
-                <w:rFonts w:eastAsia="Arial"/>
-                <w:bCs/>
-              </w:rPr>
-              <w:t xml:space="preserve">, </w:t>
-            </w:r>
-            <w:proofErr w:type="spellStart"/>
-            <w:r>
-              <w:rPr>
-                <w:rFonts w:eastAsia="Arial"/>
-                <w:bCs/>
-              </w:rPr>
-              <w:t>workDescription</w:t>
-            </w:r>
-            <w:proofErr w:type="spellEnd"/>
+              <w:t>customerId, employeeId, workDeadline, workDescription</w:t>
+            </w:r>
           </w:p>
         </w:tc>
       </w:tr>
@@ -10828,81 +9787,21 @@
                 <w:rFonts w:eastAsia="Arial"/>
               </w:rPr>
             </w:pPr>
-            <w:proofErr w:type="spellStart"/>
             <w:r>
               <w:rPr>
                 <w:rFonts w:eastAsia="Arial"/>
                 <w:b/>
                 <w:bCs/>
               </w:rPr>
-              <w:t>amountId</w:t>
-            </w:r>
-            <w:proofErr w:type="spellEnd"/>
-            <w:r>
-              <w:rPr>
-                <w:rFonts w:eastAsia="Arial"/>
-                <w:b/>
-                <w:bCs/>
-              </w:rPr>
-              <w:t xml:space="preserve">, </w:t>
-            </w:r>
-            <w:proofErr w:type="spellStart"/>
+              <w:t xml:space="preserve">amountId, </w:t>
+            </w:r>
             <w:r>
               <w:rPr>
                 <w:rFonts w:eastAsia="Arial"/>
                 <w:bCs/>
               </w:rPr>
-              <w:t>amountDescription</w:t>
-            </w:r>
-            <w:proofErr w:type="spellEnd"/>
-            <w:r>
-              <w:rPr>
-                <w:rFonts w:eastAsia="Arial"/>
-                <w:bCs/>
-              </w:rPr>
-              <w:t xml:space="preserve">, </w:t>
-            </w:r>
-            <w:proofErr w:type="spellStart"/>
-            <w:r>
-              <w:rPr>
-                <w:rFonts w:eastAsia="Arial"/>
-                <w:bCs/>
-              </w:rPr>
-              <w:t>amountType</w:t>
-            </w:r>
-            <w:proofErr w:type="spellEnd"/>
-            <w:r>
-              <w:rPr>
-                <w:rFonts w:eastAsia="Arial"/>
-                <w:bCs/>
-              </w:rPr>
-              <w:t xml:space="preserve">, </w:t>
-            </w:r>
-            <w:proofErr w:type="spellStart"/>
-            <w:r>
-              <w:rPr>
-                <w:rFonts w:eastAsia="Arial"/>
-                <w:bCs/>
-              </w:rPr>
-              <w:t>accountBalance</w:t>
-            </w:r>
-            <w:proofErr w:type="spellEnd"/>
-            <w:r>
-              <w:rPr>
-                <w:rFonts w:eastAsia="Arial"/>
-                <w:bCs/>
-              </w:rPr>
-              <w:t xml:space="preserve">, </w:t>
-            </w:r>
-            <w:proofErr w:type="spellStart"/>
-            <w:r>
-              <w:rPr>
-                <w:rFonts w:eastAsia="Arial"/>
-                <w:bCs/>
-              </w:rPr>
-              <w:t>amountalue</w:t>
-            </w:r>
-            <w:proofErr w:type="spellEnd"/>
+              <w:t>amountDescription, amountType, accountBalance, amountalue</w:t>
+            </w:r>
           </w:p>
         </w:tc>
       </w:tr>
@@ -10927,7 +9826,6 @@
                 <w:rFonts w:eastAsia="Arial"/>
               </w:rPr>
             </w:pPr>
-            <w:proofErr w:type="spellStart"/>
             <w:r>
               <w:rPr>
                 <w:rFonts w:eastAsia="Arial"/>
@@ -10935,7 +9833,6 @@
               <w:lastRenderedPageBreak/>
               <w:t>workStatus</w:t>
             </w:r>
-            <w:proofErr w:type="spellEnd"/>
           </w:p>
         </w:tc>
         <w:tc>
@@ -10956,49 +9853,21 @@
                 <w:rFonts w:eastAsia="Arial"/>
               </w:rPr>
             </w:pPr>
-            <w:proofErr w:type="spellStart"/>
             <w:r>
               <w:rPr>
                 <w:rFonts w:eastAsia="Arial"/>
                 <w:b/>
                 <w:bCs/>
               </w:rPr>
-              <w:t>workId</w:t>
-            </w:r>
-            <w:proofErr w:type="spellEnd"/>
-            <w:r>
-              <w:rPr>
-                <w:rFonts w:eastAsia="Arial"/>
-                <w:b/>
-                <w:bCs/>
-              </w:rPr>
-              <w:t xml:space="preserve">, </w:t>
-            </w:r>
-            <w:proofErr w:type="spellStart"/>
+              <w:t xml:space="preserve">workId, </w:t>
+            </w:r>
             <w:r>
               <w:rPr>
                 <w:rFonts w:eastAsia="Arial"/>
                 <w:bCs/>
               </w:rPr>
-              <w:t>workProgress</w:t>
-            </w:r>
-            <w:proofErr w:type="spellEnd"/>
-            <w:r>
-              <w:rPr>
-                <w:rFonts w:eastAsia="Arial"/>
-                <w:bCs/>
-              </w:rPr>
-              <w:t xml:space="preserve">, </w:t>
-            </w:r>
-            <w:proofErr w:type="spellStart"/>
-            <w:r>
-              <w:rPr>
-                <w:rFonts w:eastAsia="Arial"/>
-                <w:bCs/>
-              </w:rPr>
-              <w:t>workLeft</w:t>
-            </w:r>
-            <w:proofErr w:type="spellEnd"/>
+              <w:t>workProgress, workLeft</w:t>
+            </w:r>
           </w:p>
         </w:tc>
       </w:tr>
@@ -11023,14 +9892,12 @@
                 <w:rFonts w:eastAsia="Arial"/>
               </w:rPr>
             </w:pPr>
-            <w:proofErr w:type="spellStart"/>
             <w:r>
               <w:rPr>
                 <w:rFonts w:eastAsia="Arial"/>
               </w:rPr>
               <w:t>lossProfitDetails</w:t>
             </w:r>
-            <w:proofErr w:type="spellEnd"/>
           </w:p>
         </w:tc>
         <w:tc>
@@ -11051,7 +9918,6 @@
                 <w:rFonts w:eastAsia="Arial"/>
               </w:rPr>
             </w:pPr>
-            <w:proofErr w:type="spellStart"/>
             <w:r>
               <w:rPr>
                 <w:rFonts w:eastAsia="Arial"/>
@@ -11059,63 +9925,12 @@
               </w:rPr>
               <w:t>transactionId</w:t>
             </w:r>
-            <w:proofErr w:type="spellEnd"/>
             <w:r>
               <w:rPr>
                 <w:rFonts w:eastAsia="Arial"/>
               </w:rPr>
-              <w:t xml:space="preserve">, </w:t>
-            </w:r>
-            <w:proofErr w:type="spellStart"/>
-            <w:r>
-              <w:rPr>
-                <w:rFonts w:eastAsia="Arial"/>
-              </w:rPr>
-              <w:t>transactionAmount</w:t>
-            </w:r>
-            <w:proofErr w:type="spellEnd"/>
-            <w:r>
-              <w:rPr>
-                <w:rFonts w:eastAsia="Arial"/>
-              </w:rPr>
-              <w:t xml:space="preserve">, </w:t>
-            </w:r>
-            <w:proofErr w:type="spellStart"/>
-            <w:r>
-              <w:rPr>
-                <w:rFonts w:eastAsia="Arial"/>
-              </w:rPr>
-              <w:t>transactionType</w:t>
-            </w:r>
-            <w:proofErr w:type="spellEnd"/>
-            <w:r>
-              <w:rPr>
-                <w:rFonts w:eastAsia="Arial"/>
-              </w:rPr>
-              <w:t xml:space="preserve">, </w:t>
-            </w:r>
-            <w:proofErr w:type="spellStart"/>
-            <w:r>
-              <w:rPr>
-                <w:rFonts w:eastAsia="Arial"/>
-              </w:rPr>
-              <w:t>transactionDetails</w:t>
-            </w:r>
-            <w:proofErr w:type="spellEnd"/>
-            <w:r>
-              <w:rPr>
-                <w:rFonts w:eastAsia="Arial"/>
-              </w:rPr>
-              <w:t xml:space="preserve">, </w:t>
-            </w:r>
-            <w:proofErr w:type="spellStart"/>
-            <w:r>
-              <w:rPr>
-                <w:rFonts w:eastAsia="Arial"/>
-              </w:rPr>
-              <w:t>monthlyIncome</w:t>
-            </w:r>
-            <w:proofErr w:type="spellEnd"/>
+              <w:t>, transactionAmount, transactionType, transactionDetails, monthlyIncome</w:t>
+            </w:r>
           </w:p>
         </w:tc>
       </w:tr>
@@ -11140,14 +9955,12 @@
                 <w:rFonts w:eastAsia="Arial"/>
               </w:rPr>
             </w:pPr>
-            <w:proofErr w:type="spellStart"/>
             <w:r>
               <w:rPr>
                 <w:rFonts w:eastAsia="Arial"/>
               </w:rPr>
               <w:t>editedData</w:t>
             </w:r>
-            <w:proofErr w:type="spellEnd"/>
           </w:p>
         </w:tc>
         <w:tc>
@@ -11168,7 +9981,6 @@
                 <w:rFonts w:eastAsia="Arial"/>
               </w:rPr>
             </w:pPr>
-            <w:proofErr w:type="spellStart"/>
             <w:r>
               <w:rPr>
                 <w:rFonts w:eastAsia="Arial"/>
@@ -11176,35 +9988,12 @@
               </w:rPr>
               <w:t>editedDataId</w:t>
             </w:r>
-            <w:proofErr w:type="spellEnd"/>
             <w:r>
               <w:rPr>
                 <w:rFonts w:eastAsia="Arial"/>
               </w:rPr>
-              <w:t xml:space="preserve">, </w:t>
-            </w:r>
-            <w:proofErr w:type="spellStart"/>
-            <w:r>
-              <w:rPr>
-                <w:rFonts w:eastAsia="Arial"/>
-              </w:rPr>
-              <w:t>workId</w:t>
-            </w:r>
-            <w:proofErr w:type="spellEnd"/>
-            <w:r>
-              <w:rPr>
-                <w:rFonts w:eastAsia="Arial"/>
-              </w:rPr>
-              <w:t xml:space="preserve">, </w:t>
-            </w:r>
-            <w:proofErr w:type="spellStart"/>
-            <w:r>
-              <w:rPr>
-                <w:rFonts w:eastAsia="Arial"/>
-              </w:rPr>
-              <w:t>customerId</w:t>
-            </w:r>
-            <w:proofErr w:type="spellEnd"/>
+              <w:t>, workId, customerId</w:t>
+            </w:r>
           </w:p>
         </w:tc>
       </w:tr>
@@ -11262,6 +10051,213 @@
         <w:t>Comments and Description of Coding segments</w:t>
       </w:r>
       <w:bookmarkEnd w:id="38"/>
+    </w:p>
+    <w:p>
+      <w:r>
+        <w:t>Some of the comments and descriptions we use in our coding segments are:</w:t>
+      </w:r>
+    </w:p>
+    <w:p>
+      <w:pPr>
+        <w:autoSpaceDE w:val="0"/>
+        <w:autoSpaceDN w:val="0"/>
+        <w:adjustRightInd w:val="0"/>
+        <w:spacing w:after="0" w:line="240" w:lineRule="auto"/>
+        <w:rPr>
+          <w:rFonts w:ascii="Consolas" w:hAnsi="Consolas" w:cs="Consolas"/>
+          <w:color w:val="008000"/>
+          <w:sz w:val="19"/>
+          <w:szCs w:val="19"/>
+        </w:rPr>
+      </w:pPr>
+      <w:r>
+        <w:rPr>
+          <w:rFonts w:ascii="Consolas" w:hAnsi="Consolas" w:cs="Consolas"/>
+          <w:color w:val="008000"/>
+          <w:sz w:val="19"/>
+          <w:szCs w:val="19"/>
+        </w:rPr>
+        <w:t>//initialize the connection</w:t>
+      </w:r>
+    </w:p>
+    <w:p>
+      <w:pPr>
+        <w:autoSpaceDE w:val="0"/>
+        <w:autoSpaceDN w:val="0"/>
+        <w:adjustRightInd w:val="0"/>
+        <w:spacing w:after="0" w:line="240" w:lineRule="auto"/>
+        <w:rPr>
+          <w:rFonts w:ascii="Consolas" w:hAnsi="Consolas" w:cs="Consolas"/>
+          <w:color w:val="008000"/>
+          <w:sz w:val="19"/>
+          <w:szCs w:val="19"/>
+        </w:rPr>
+      </w:pPr>
+    </w:p>
+    <w:p>
+      <w:pPr>
+        <w:autoSpaceDE w:val="0"/>
+        <w:autoSpaceDN w:val="0"/>
+        <w:adjustRightInd w:val="0"/>
+        <w:spacing w:after="0" w:line="240" w:lineRule="auto"/>
+        <w:rPr>
+          <w:rFonts w:ascii="Consolas" w:hAnsi="Consolas" w:cs="Consolas"/>
+          <w:i w:val="0"/>
+          <w:iCs w:val="0"/>
+          <w:sz w:val="19"/>
+          <w:szCs w:val="19"/>
+        </w:rPr>
+      </w:pPr>
+      <w:r>
+        <w:rPr>
+          <w:rFonts w:ascii="Consolas" w:hAnsi="Consolas" w:cs="Consolas"/>
+          <w:i w:val="0"/>
+          <w:iCs w:val="0"/>
+          <w:sz w:val="19"/>
+          <w:szCs w:val="19"/>
+        </w:rPr>
+        <w:t xml:space="preserve">The comment line above is used before initializing the mysql connection </w:t>
+      </w:r>
+    </w:p>
+    <w:p>
+      <w:r>
+        <w:t xml:space="preserve"> </w:t>
+      </w:r>
+    </w:p>
+    <w:p>
+      <w:pPr>
+        <w:autoSpaceDE w:val="0"/>
+        <w:autoSpaceDN w:val="0"/>
+        <w:adjustRightInd w:val="0"/>
+        <w:spacing w:after="0" w:line="240" w:lineRule="auto"/>
+        <w:rPr>
+          <w:rFonts w:ascii="Consolas" w:hAnsi="Consolas" w:cs="Consolas"/>
+          <w:color w:val="008000"/>
+          <w:sz w:val="19"/>
+          <w:szCs w:val="19"/>
+        </w:rPr>
+      </w:pPr>
+      <w:r>
+        <w:rPr>
+          <w:rFonts w:ascii="Consolas" w:hAnsi="Consolas" w:cs="Consolas"/>
+          <w:color w:val="008000"/>
+          <w:sz w:val="19"/>
+          <w:szCs w:val="19"/>
+        </w:rPr>
+        <w:t>//define the command reference</w:t>
+      </w:r>
+    </w:p>
+    <w:p>
+      <w:r>
+        <w:t>Used before defining</w:t>
+      </w:r>
+      <w:r>
+        <w:t xml:space="preserve"> a command reference in MySql.</w:t>
+      </w:r>
+    </w:p>
+    <w:p>
+      <w:pPr>
+        <w:autoSpaceDE w:val="0"/>
+        <w:autoSpaceDN w:val="0"/>
+        <w:adjustRightInd w:val="0"/>
+        <w:spacing w:after="0" w:line="240" w:lineRule="auto"/>
+        <w:rPr>
+          <w:rFonts w:ascii="Consolas" w:hAnsi="Consolas" w:cs="Consolas"/>
+          <w:color w:val="008000"/>
+          <w:sz w:val="19"/>
+          <w:szCs w:val="19"/>
+        </w:rPr>
+      </w:pPr>
+      <w:r>
+        <w:rPr>
+          <w:rFonts w:ascii="Consolas" w:hAnsi="Consolas" w:cs="Consolas"/>
+          <w:color w:val="008000"/>
+          <w:sz w:val="19"/>
+          <w:szCs w:val="19"/>
+        </w:rPr>
+        <w:t>//define the connection used by the command object</w:t>
+      </w:r>
+    </w:p>
+    <w:p>
+      <w:r>
+        <w:t xml:space="preserve">To define the connection, </w:t>
+      </w:r>
+      <w:r>
+        <w:t>which is used by the comment object</w:t>
+      </w:r>
+    </w:p>
+    <w:p>
+      <w:pPr>
+        <w:autoSpaceDE w:val="0"/>
+        <w:autoSpaceDN w:val="0"/>
+        <w:adjustRightInd w:val="0"/>
+        <w:spacing w:after="0" w:line="240" w:lineRule="auto"/>
+        <w:rPr>
+          <w:rFonts w:ascii="Consolas" w:hAnsi="Consolas" w:cs="Consolas"/>
+          <w:sz w:val="19"/>
+          <w:szCs w:val="19"/>
+        </w:rPr>
+      </w:pPr>
+      <w:r>
+        <w:rPr>
+          <w:rFonts w:ascii="Consolas" w:hAnsi="Consolas" w:cs="Consolas"/>
+          <w:color w:val="008000"/>
+          <w:sz w:val="19"/>
+          <w:szCs w:val="19"/>
+        </w:rPr>
+        <w:t>//always close the connection</w:t>
+      </w:r>
+    </w:p>
+    <w:p>
+      <w:pPr>
+        <w:autoSpaceDE w:val="0"/>
+        <w:autoSpaceDN w:val="0"/>
+        <w:adjustRightInd w:val="0"/>
+        <w:spacing w:after="0" w:line="240" w:lineRule="auto"/>
+        <w:rPr>
+          <w:rFonts w:ascii="Consolas" w:hAnsi="Consolas" w:cs="Consolas"/>
+          <w:sz w:val="19"/>
+          <w:szCs w:val="19"/>
+        </w:rPr>
+      </w:pPr>
+      <w:r>
+        <w:rPr>
+          <w:rFonts w:ascii="Consolas" w:hAnsi="Consolas" w:cs="Consolas"/>
+          <w:sz w:val="19"/>
+          <w:szCs w:val="19"/>
+        </w:rPr>
+        <w:t>It is indicating to close connection after code is executed.</w:t>
+      </w:r>
+    </w:p>
+    <w:p/>
+    <w:p>
+      <w:pPr>
+        <w:autoSpaceDE w:val="0"/>
+        <w:autoSpaceDN w:val="0"/>
+        <w:adjustRightInd w:val="0"/>
+        <w:spacing w:after="0" w:line="240" w:lineRule="auto"/>
+        <w:rPr>
+          <w:rFonts w:ascii="Consolas" w:hAnsi="Consolas" w:cs="Consolas"/>
+          <w:color w:val="008000"/>
+          <w:sz w:val="19"/>
+          <w:szCs w:val="19"/>
+        </w:rPr>
+      </w:pPr>
+      <w:r>
+        <w:t>Manu Unused code in our project we did comment them also like :</w:t>
+      </w:r>
+      <w:r>
+        <w:br/>
+      </w:r>
+      <w:r>
+        <w:rPr>
+          <w:rFonts w:ascii="Consolas" w:hAnsi="Consolas" w:cs="Consolas"/>
+          <w:color w:val="008000"/>
+          <w:sz w:val="19"/>
+          <w:szCs w:val="19"/>
+        </w:rPr>
+        <w:t>&lt;!--&lt;Condition Property="Password" Value="c" /&gt;--&gt;</w:t>
+      </w:r>
     </w:p>
     <w:p/>
     <w:p>
@@ -11332,6 +10328,7 @@
       </w:pPr>
       <w:bookmarkStart w:id="41" w:name="_Toc351368882"/>
       <w:r>
+        <w:lastRenderedPageBreak/>
         <w:t>Error handling</w:t>
       </w:r>
       <w:bookmarkEnd w:id="41"/>
@@ -11560,6 +10557,7 @@
       </w:pPr>
       <w:bookmarkStart w:id="52" w:name="_Toc351368893"/>
       <w:r>
+        <w:lastRenderedPageBreak/>
         <w:t>Cost Estimation of the Project along with Cost Estimation Model</w:t>
       </w:r>
       <w:bookmarkEnd w:id="52"/>
@@ -11659,7 +10657,6 @@
       </w:pPr>
       <w:bookmarkStart w:id="53" w:name="_Toc351368894"/>
       <w:r>
-        <w:lastRenderedPageBreak/>
         <w:t>Reports (sample layouts should be placed)</w:t>
       </w:r>
       <w:bookmarkEnd w:id="53"/>
@@ -11768,15 +10765,7 @@
         </w:numPr>
       </w:pPr>
       <w:r>
-        <w:t xml:space="preserve">This application will be developed for Windows operating system (Win7, Win XP) only; in future we are planning to make it </w:t>
-      </w:r>
-      <w:proofErr w:type="spellStart"/>
-      <w:r>
-        <w:t>runnable</w:t>
-      </w:r>
-      <w:proofErr w:type="spellEnd"/>
-      <w:r>
-        <w:t xml:space="preserve"> under LINUX, MAC operating system also.</w:t>
+        <w:t>This application will be developed for Windows operating system (Win7, Win XP) only; in future we are planning to make it runnable under LINUX, MAC operating system also.</w:t>
       </w:r>
     </w:p>
     <w:p>
@@ -11788,23 +10777,7 @@
         </w:numPr>
       </w:pPr>
       <w:r>
-        <w:t xml:space="preserve"> In case of mobile client we would develop it for java supported mobiles only; in future we would extend it to make it </w:t>
-      </w:r>
-      <w:proofErr w:type="spellStart"/>
-      <w:r>
-        <w:t>runnable</w:t>
-      </w:r>
-      <w:proofErr w:type="spellEnd"/>
-      <w:r>
-        <w:t xml:space="preserve"> under other mobile operating systems like Android, </w:t>
-      </w:r>
-      <w:proofErr w:type="spellStart"/>
-      <w:r>
-        <w:t>iOS</w:t>
-      </w:r>
-      <w:proofErr w:type="spellEnd"/>
-      <w:r>
-        <w:t xml:space="preserve"> or Windows Mobile OS.</w:t>
+        <w:t xml:space="preserve"> In case of mobile client we would develop it for java supported mobiles only; in future we would extend it to make it runnable under other mobile operating systems like Android, iOS or Windows Mobile OS.</w:t>
       </w:r>
     </w:p>
     <w:p>
@@ -11875,6 +10848,7 @@
         </w:numPr>
       </w:pPr>
       <w:r>
+        <w:lastRenderedPageBreak/>
         <w:t>http://www.microsoft.com/en-us/default.aspx</w:t>
       </w:r>
     </w:p>
@@ -11955,12 +10929,10 @@
         <w:pStyle w:val="Heading1"/>
       </w:pPr>
       <w:bookmarkStart w:id="57" w:name="_Toc351368898"/>
-      <w:proofErr w:type="gramStart"/>
       <w:r>
         <w:t>Glossary.</w:t>
       </w:r>
       <w:bookmarkEnd w:id="57"/>
-      <w:proofErr w:type="gramEnd"/>
     </w:p>
     <w:p>
       <w:pPr>
@@ -19393,7 +18365,7 @@
 </file>
 
 <file path=customXml/itemProps1.xml><?xml version="1.0" encoding="utf-8"?>
-<ds:datastoreItem xmlns:ds="http://schemas.openxmlformats.org/officeDocument/2006/customXml" ds:itemID="{7532B565-35D6-4376-8CF1-82979F9A1518}">
+<ds:datastoreItem xmlns:ds="http://schemas.openxmlformats.org/officeDocument/2006/customXml" ds:itemID="{7BC9419A-CEEC-40C1-A2BE-075E336396E6}">
   <ds:schemaRefs>
     <ds:schemaRef ds:uri="http://schemas.openxmlformats.org/officeDocument/2006/bibliography"/>
   </ds:schemaRefs>

</xml_diff>